<commit_message>
huong dan su dung
</commit_message>
<xml_diff>
--- a/document/web.docx
+++ b/document/web.docx
@@ -597,6 +597,57 @@
         <w:ind w:left="360"/>
       </w:pPr>
       <w:r>
+        <w:rPr>
+          <w:noProof/>
+        </w:rPr>
+        <w:drawing>
+          <wp:inline distT="0" distB="0" distL="0" distR="0">
+            <wp:extent cx="5943600" cy="865505"/>
+            <wp:effectExtent l="0" t="0" r="0" b="0"/>
+            <wp:docPr id="5" name="Picture 5"/>
+            <wp:cNvGraphicFramePr>
+              <a:graphicFrameLocks xmlns:a="http://schemas.openxmlformats.org/drawingml/2006/main" noChangeAspect="1"/>
+            </wp:cNvGraphicFramePr>
+            <a:graphic xmlns:a="http://schemas.openxmlformats.org/drawingml/2006/main">
+              <a:graphicData uri="http://schemas.openxmlformats.org/drawingml/2006/picture">
+                <pic:pic xmlns:pic="http://schemas.openxmlformats.org/drawingml/2006/picture">
+                  <pic:nvPicPr>
+                    <pic:cNvPr id="5" name="kt1.png"/>
+                    <pic:cNvPicPr/>
+                  </pic:nvPicPr>
+                  <pic:blipFill>
+                    <a:blip r:embed="rId11">
+                      <a:extLst>
+                        <a:ext uri="{28A0092B-C50C-407E-A947-70E740481C1C}">
+                          <a14:useLocalDpi xmlns:a14="http://schemas.microsoft.com/office/drawing/2010/main" val="0"/>
+                        </a:ext>
+                      </a:extLst>
+                    </a:blip>
+                    <a:stretch>
+                      <a:fillRect/>
+                    </a:stretch>
+                  </pic:blipFill>
+                  <pic:spPr>
+                    <a:xfrm>
+                      <a:off x="0" y="0"/>
+                      <a:ext cx="5943600" cy="865505"/>
+                    </a:xfrm>
+                    <a:prstGeom prst="rect">
+                      <a:avLst/>
+                    </a:prstGeom>
+                  </pic:spPr>
+                </pic:pic>
+              </a:graphicData>
+            </a:graphic>
+          </wp:inline>
+        </w:drawing>
+      </w:r>
+    </w:p>
+    <w:p>
+      <w:pPr>
+        <w:ind w:left="360"/>
+      </w:pPr>
+      <w:r>
         <w:t xml:space="preserve">Bước 3: Tại mục “Thông tin vé đã đăt”, khách hàng tìm vé </w:t>
       </w:r>
       <w:r>
@@ -608,13 +659,121 @@
         <w:ind w:left="360"/>
       </w:pPr>
       <w:r>
+        <w:rPr>
+          <w:noProof/>
+        </w:rPr>
+        <w:drawing>
+          <wp:inline distT="0" distB="0" distL="0" distR="0">
+            <wp:extent cx="5943600" cy="1493520"/>
+            <wp:effectExtent l="0" t="0" r="0" b="0"/>
+            <wp:docPr id="4" name="Picture 4"/>
+            <wp:cNvGraphicFramePr>
+              <a:graphicFrameLocks xmlns:a="http://schemas.openxmlformats.org/drawingml/2006/main" noChangeAspect="1"/>
+            </wp:cNvGraphicFramePr>
+            <a:graphic xmlns:a="http://schemas.openxmlformats.org/drawingml/2006/main">
+              <a:graphicData uri="http://schemas.openxmlformats.org/drawingml/2006/picture">
+                <pic:pic xmlns:pic="http://schemas.openxmlformats.org/drawingml/2006/picture">
+                  <pic:nvPicPr>
+                    <pic:cNvPr id="4" name="kt1.png"/>
+                    <pic:cNvPicPr/>
+                  </pic:nvPicPr>
+                  <pic:blipFill>
+                    <a:blip r:embed="rId12">
+                      <a:extLst>
+                        <a:ext uri="{28A0092B-C50C-407E-A947-70E740481C1C}">
+                          <a14:useLocalDpi xmlns:a14="http://schemas.microsoft.com/office/drawing/2010/main" val="0"/>
+                        </a:ext>
+                      </a:extLst>
+                    </a:blip>
+                    <a:stretch>
+                      <a:fillRect/>
+                    </a:stretch>
+                  </pic:blipFill>
+                  <pic:spPr>
+                    <a:xfrm>
+                      <a:off x="0" y="0"/>
+                      <a:ext cx="5943600" cy="1493520"/>
+                    </a:xfrm>
+                    <a:prstGeom prst="rect">
+                      <a:avLst/>
+                    </a:prstGeom>
+                  </pic:spPr>
+                </pic:pic>
+              </a:graphicData>
+            </a:graphic>
+          </wp:inline>
+        </w:drawing>
+      </w:r>
+    </w:p>
+    <w:p>
+      <w:pPr>
+        <w:ind w:left="360"/>
+      </w:pPr>
+      <w:r>
         <w:t>Bướ</w:t>
       </w:r>
       <w:r>
         <w:t>c 4</w:t>
       </w:r>
       <w:r>
-        <w:t>: Khách hàng sẽ được yêu cầu xác nhận hủy vé, bấm “Xác nhận” để hoàn tất quá trình hủy vé.</w:t>
+        <w:t>: Khách hàng sẽ được yêu cầu xác nhận hủy vé, bấ</w:t>
+      </w:r>
+      <w:r>
+        <w:t>m “Ok</w:t>
+      </w:r>
+      <w:r>
+        <w:t>” để hoàn tất quá trình hủy vé.</w:t>
+      </w:r>
+    </w:p>
+    <w:p>
+      <w:pPr>
+        <w:ind w:left="360"/>
+      </w:pPr>
+      <w:r>
+        <w:rPr>
+          <w:noProof/>
+        </w:rPr>
+        <w:drawing>
+          <wp:inline distT="0" distB="0" distL="0" distR="0">
+            <wp:extent cx="4867954" cy="2810267"/>
+            <wp:effectExtent l="0" t="0" r="8890" b="9525"/>
+            <wp:docPr id="14" name="Picture 14"/>
+            <wp:cNvGraphicFramePr>
+              <a:graphicFrameLocks xmlns:a="http://schemas.openxmlformats.org/drawingml/2006/main" noChangeAspect="1"/>
+            </wp:cNvGraphicFramePr>
+            <a:graphic xmlns:a="http://schemas.openxmlformats.org/drawingml/2006/main">
+              <a:graphicData uri="http://schemas.openxmlformats.org/drawingml/2006/picture">
+                <pic:pic xmlns:pic="http://schemas.openxmlformats.org/drawingml/2006/picture">
+                  <pic:nvPicPr>
+                    <pic:cNvPr id="14" name="kt2.png"/>
+                    <pic:cNvPicPr/>
+                  </pic:nvPicPr>
+                  <pic:blipFill>
+                    <a:blip r:embed="rId13">
+                      <a:extLst>
+                        <a:ext uri="{28A0092B-C50C-407E-A947-70E740481C1C}">
+                          <a14:useLocalDpi xmlns:a14="http://schemas.microsoft.com/office/drawing/2010/main" val="0"/>
+                        </a:ext>
+                      </a:extLst>
+                    </a:blip>
+                    <a:stretch>
+                      <a:fillRect/>
+                    </a:stretch>
+                  </pic:blipFill>
+                  <pic:spPr>
+                    <a:xfrm>
+                      <a:off x="0" y="0"/>
+                      <a:ext cx="4867954" cy="2810267"/>
+                    </a:xfrm>
+                    <a:prstGeom prst="rect">
+                      <a:avLst/>
+                    </a:prstGeom>
+                  </pic:spPr>
+                </pic:pic>
+              </a:graphicData>
+            </a:graphic>
+          </wp:inline>
+        </w:drawing>
       </w:r>
     </w:p>
     <w:p>
@@ -642,7 +801,64 @@
         <w:ind w:left="360"/>
       </w:pPr>
       <w:r>
-        <w:t>Bước 2: Khách hàng vào “Menu” chọn “Kiểm tra thông tin” để tìm và hủy vé.</w:t>
+        <w:t>Bước 2: Khách hàng vào “Menu” chọn “Kiểm tra thông tin” để</w:t>
+      </w:r>
+      <w:r>
+        <w:t xml:space="preserve"> tìm và thanh toán</w:t>
+      </w:r>
+      <w:r>
+        <w:t xml:space="preserve"> vé.</w:t>
+      </w:r>
+    </w:p>
+    <w:p>
+      <w:pPr>
+        <w:ind w:left="360"/>
+      </w:pPr>
+      <w:r>
+        <w:rPr>
+          <w:noProof/>
+        </w:rPr>
+        <w:drawing>
+          <wp:inline distT="0" distB="0" distL="0" distR="0">
+            <wp:extent cx="5943600" cy="865505"/>
+            <wp:effectExtent l="0" t="0" r="0" b="0"/>
+            <wp:docPr id="15" name="Picture 15"/>
+            <wp:cNvGraphicFramePr>
+              <a:graphicFrameLocks xmlns:a="http://schemas.openxmlformats.org/drawingml/2006/main" noChangeAspect="1"/>
+            </wp:cNvGraphicFramePr>
+            <a:graphic xmlns:a="http://schemas.openxmlformats.org/drawingml/2006/main">
+              <a:graphicData uri="http://schemas.openxmlformats.org/drawingml/2006/picture">
+                <pic:pic xmlns:pic="http://schemas.openxmlformats.org/drawingml/2006/picture">
+                  <pic:nvPicPr>
+                    <pic:cNvPr id="15" name="kt1.png"/>
+                    <pic:cNvPicPr/>
+                  </pic:nvPicPr>
+                  <pic:blipFill>
+                    <a:blip r:embed="rId11">
+                      <a:extLst>
+                        <a:ext uri="{28A0092B-C50C-407E-A947-70E740481C1C}">
+                          <a14:useLocalDpi xmlns:a14="http://schemas.microsoft.com/office/drawing/2010/main" val="0"/>
+                        </a:ext>
+                      </a:extLst>
+                    </a:blip>
+                    <a:stretch>
+                      <a:fillRect/>
+                    </a:stretch>
+                  </pic:blipFill>
+                  <pic:spPr>
+                    <a:xfrm>
+                      <a:off x="0" y="0"/>
+                      <a:ext cx="5943600" cy="865505"/>
+                    </a:xfrm>
+                    <a:prstGeom prst="rect">
+                      <a:avLst/>
+                    </a:prstGeom>
+                  </pic:spPr>
+                </pic:pic>
+              </a:graphicData>
+            </a:graphic>
+          </wp:inline>
+        </w:drawing>
       </w:r>
     </w:p>
     <w:p>
@@ -658,7 +874,61 @@
         <w:ind w:left="360"/>
       </w:pPr>
       <w:r>
-        <w:t>Bước 4: Tại trang thanh toán vé, khách hàng kiểm tra thông tin khách hàng và thông tin vé.</w:t>
+        <w:rPr>
+          <w:noProof/>
+        </w:rPr>
+        <w:drawing>
+          <wp:inline distT="0" distB="0" distL="0" distR="0">
+            <wp:extent cx="5943600" cy="2122805"/>
+            <wp:effectExtent l="0" t="0" r="0" b="0"/>
+            <wp:docPr id="16" name="Picture 16"/>
+            <wp:cNvGraphicFramePr>
+              <a:graphicFrameLocks xmlns:a="http://schemas.openxmlformats.org/drawingml/2006/main" noChangeAspect="1"/>
+            </wp:cNvGraphicFramePr>
+            <a:graphic xmlns:a="http://schemas.openxmlformats.org/drawingml/2006/main">
+              <a:graphicData uri="http://schemas.openxmlformats.org/drawingml/2006/picture">
+                <pic:pic xmlns:pic="http://schemas.openxmlformats.org/drawingml/2006/picture">
+                  <pic:nvPicPr>
+                    <pic:cNvPr id="16" name="kt3.png"/>
+                    <pic:cNvPicPr/>
+                  </pic:nvPicPr>
+                  <pic:blipFill>
+                    <a:blip r:embed="rId14">
+                      <a:extLst>
+                        <a:ext uri="{28A0092B-C50C-407E-A947-70E740481C1C}">
+                          <a14:useLocalDpi xmlns:a14="http://schemas.microsoft.com/office/drawing/2010/main" val="0"/>
+                        </a:ext>
+                      </a:extLst>
+                    </a:blip>
+                    <a:stretch>
+                      <a:fillRect/>
+                    </a:stretch>
+                  </pic:blipFill>
+                  <pic:spPr>
+                    <a:xfrm>
+                      <a:off x="0" y="0"/>
+                      <a:ext cx="5943600" cy="2122805"/>
+                    </a:xfrm>
+                    <a:prstGeom prst="rect">
+                      <a:avLst/>
+                    </a:prstGeom>
+                  </pic:spPr>
+                </pic:pic>
+              </a:graphicData>
+            </a:graphic>
+          </wp:inline>
+        </w:drawing>
+      </w:r>
+    </w:p>
+    <w:p>
+      <w:pPr>
+        <w:ind w:left="360"/>
+      </w:pPr>
+      <w:r>
+        <w:t>Bước 4: Tại trang thanh toán vé, khách hàng kiểm tra thông</w:t>
+      </w:r>
+      <w:r>
+        <w:t xml:space="preserve"> tin khách hàng và thông tin vé.</w:t>
       </w:r>
     </w:p>
     <w:p>
@@ -667,6 +937,57 @@
       </w:pPr>
       <w:r>
         <w:t>Bước 5: Tổng tài sẽ gửi  tin nhắn chứa mã OTP về số điện thoại mà khách hàng đã đăng ký với website, khách hàng nhập thông tin mã OTP đó vào trang thanh toán để hoàn tất quá trình thanh toán. Lưu ý: nếu khách hàng chưa nhận được mã OTP, khách hàng có thể chọn “Gửi lại mã OTP” để hệ thống gửi lại mã OTP cho quí khách, mã OTP có hiệu lục sẽ là mã OTP cuối cùng khách hàng nhận được.</w:t>
+      </w:r>
+    </w:p>
+    <w:p>
+      <w:pPr>
+        <w:ind w:left="360"/>
+      </w:pPr>
+      <w:r>
+        <w:rPr>
+          <w:noProof/>
+        </w:rPr>
+        <w:drawing>
+          <wp:inline distT="0" distB="0" distL="0" distR="0">
+            <wp:extent cx="5712117" cy="2572385"/>
+            <wp:effectExtent l="0" t="0" r="3175" b="0"/>
+            <wp:docPr id="17" name="Picture 17"/>
+            <wp:cNvGraphicFramePr>
+              <a:graphicFrameLocks xmlns:a="http://schemas.openxmlformats.org/drawingml/2006/main" noChangeAspect="1"/>
+            </wp:cNvGraphicFramePr>
+            <a:graphic xmlns:a="http://schemas.openxmlformats.org/drawingml/2006/main">
+              <a:graphicData uri="http://schemas.openxmlformats.org/drawingml/2006/picture">
+                <pic:pic xmlns:pic="http://schemas.openxmlformats.org/drawingml/2006/picture">
+                  <pic:nvPicPr>
+                    <pic:cNvPr id="17" name="kt4.png"/>
+                    <pic:cNvPicPr/>
+                  </pic:nvPicPr>
+                  <pic:blipFill>
+                    <a:blip r:embed="rId15">
+                      <a:extLst>
+                        <a:ext uri="{28A0092B-C50C-407E-A947-70E740481C1C}">
+                          <a14:useLocalDpi xmlns:a14="http://schemas.microsoft.com/office/drawing/2010/main" val="0"/>
+                        </a:ext>
+                      </a:extLst>
+                    </a:blip>
+                    <a:stretch>
+                      <a:fillRect/>
+                    </a:stretch>
+                  </pic:blipFill>
+                  <pic:spPr>
+                    <a:xfrm>
+                      <a:off x="0" y="0"/>
+                      <a:ext cx="5721662" cy="2576684"/>
+                    </a:xfrm>
+                    <a:prstGeom prst="rect">
+                      <a:avLst/>
+                    </a:prstGeom>
+                  </pic:spPr>
+                </pic:pic>
+              </a:graphicData>
+            </a:graphic>
+          </wp:inline>
+        </w:drawing>
       </w:r>
     </w:p>
     <w:p>
@@ -729,7 +1050,7 @@
                     </pic:cNvPicPr>
                   </pic:nvPicPr>
                   <pic:blipFill>
-                    <a:blip r:embed="rId11">
+                    <a:blip r:embed="rId16">
                       <a:extLst>
                         <a:ext uri="{28A0092B-C50C-407E-A947-70E740481C1C}">
                           <a14:useLocalDpi xmlns:a14="http://schemas.microsoft.com/office/drawing/2010/main" val="0"/>
@@ -865,7 +1186,7 @@
                     </pic:cNvPicPr>
                   </pic:nvPicPr>
                   <pic:blipFill>
-                    <a:blip r:embed="rId12">
+                    <a:blip r:embed="rId17">
                       <a:extLst>
                         <a:ext uri="{28A0092B-C50C-407E-A947-70E740481C1C}">
                           <a14:useLocalDpi xmlns:a14="http://schemas.microsoft.com/office/drawing/2010/main" val="0"/>
@@ -943,12 +1264,7 @@
         <w:t>khách hàng</w:t>
       </w:r>
       <w:r>
-        <w:t xml:space="preserve"> và gửi mã OTP về số điện thoại để xác nhận số điện tho</w:t>
-      </w:r>
-      <w:bookmarkStart w:id="0" w:name="_GoBack"/>
-      <w:bookmarkEnd w:id="0"/>
-      <w:r>
-        <w:t>ại khách hàng.</w:t>
+        <w:t xml:space="preserve"> và gửi mã OTP về số điện thoại để xác nhận số điện thoại khách hàng.</w:t>
       </w:r>
     </w:p>
     <w:p>
@@ -960,6 +1276,57 @@
       </w:r>
       <w:r>
         <w:t>khách hàng nhập thông tin mã OTP đó vào trang xác nhận để hoàn tất quá trình đăng ký. Lưu ý: nếu khách hàng chưa nhận được mã OTP, khách hàng có thể chọn “Gửi lại mã OTP” để hệ thống gửi lại mã OTP cho quí khách, mã OTP có hiệu lục sẽ là mã OTP cuối cùng khách hàng nhận được.</w:t>
+      </w:r>
+    </w:p>
+    <w:p>
+      <w:pPr>
+        <w:ind w:left="360"/>
+      </w:pPr>
+      <w:r>
+        <w:rPr>
+          <w:noProof/>
+        </w:rPr>
+        <w:drawing>
+          <wp:inline distT="0" distB="0" distL="0" distR="0">
+            <wp:extent cx="4982270" cy="2238687"/>
+            <wp:effectExtent l="0" t="0" r="8890" b="9525"/>
+            <wp:docPr id="18" name="Picture 18"/>
+            <wp:cNvGraphicFramePr>
+              <a:graphicFrameLocks xmlns:a="http://schemas.openxmlformats.org/drawingml/2006/main" noChangeAspect="1"/>
+            </wp:cNvGraphicFramePr>
+            <a:graphic xmlns:a="http://schemas.openxmlformats.org/drawingml/2006/main">
+              <a:graphicData uri="http://schemas.openxmlformats.org/drawingml/2006/picture">
+                <pic:pic xmlns:pic="http://schemas.openxmlformats.org/drawingml/2006/picture">
+                  <pic:nvPicPr>
+                    <pic:cNvPr id="18" name="kt5.png"/>
+                    <pic:cNvPicPr/>
+                  </pic:nvPicPr>
+                  <pic:blipFill>
+                    <a:blip r:embed="rId18">
+                      <a:extLst>
+                        <a:ext uri="{28A0092B-C50C-407E-A947-70E740481C1C}">
+                          <a14:useLocalDpi xmlns:a14="http://schemas.microsoft.com/office/drawing/2010/main" val="0"/>
+                        </a:ext>
+                      </a:extLst>
+                    </a:blip>
+                    <a:stretch>
+                      <a:fillRect/>
+                    </a:stretch>
+                  </pic:blipFill>
+                  <pic:spPr>
+                    <a:xfrm>
+                      <a:off x="0" y="0"/>
+                      <a:ext cx="4982270" cy="2238687"/>
+                    </a:xfrm>
+                    <a:prstGeom prst="rect">
+                      <a:avLst/>
+                    </a:prstGeom>
+                  </pic:spPr>
+                </pic:pic>
+              </a:graphicData>
+            </a:graphic>
+          </wp:inline>
+        </w:drawing>
       </w:r>
     </w:p>
     <w:p>
@@ -1011,7 +1378,7 @@
                     </pic:cNvPicPr>
                   </pic:nvPicPr>
                   <pic:blipFill>
-                    <a:blip r:embed="rId13">
+                    <a:blip r:embed="rId19">
                       <a:extLst>
                         <a:ext uri="{28A0092B-C50C-407E-A947-70E740481C1C}">
                           <a14:useLocalDpi xmlns:a14="http://schemas.microsoft.com/office/drawing/2010/main" val="0"/>
@@ -1056,6 +1423,57 @@
         <w:ind w:left="360"/>
       </w:pPr>
       <w:r>
+        <w:rPr>
+          <w:noProof/>
+        </w:rPr>
+        <w:drawing>
+          <wp:inline distT="0" distB="0" distL="0" distR="0">
+            <wp:extent cx="5477639" cy="2819794"/>
+            <wp:effectExtent l="0" t="0" r="0" b="0"/>
+            <wp:docPr id="19" name="Picture 19"/>
+            <wp:cNvGraphicFramePr>
+              <a:graphicFrameLocks xmlns:a="http://schemas.openxmlformats.org/drawingml/2006/main" noChangeAspect="1"/>
+            </wp:cNvGraphicFramePr>
+            <a:graphic xmlns:a="http://schemas.openxmlformats.org/drawingml/2006/main">
+              <a:graphicData uri="http://schemas.openxmlformats.org/drawingml/2006/picture">
+                <pic:pic xmlns:pic="http://schemas.openxmlformats.org/drawingml/2006/picture">
+                  <pic:nvPicPr>
+                    <pic:cNvPr id="19" name="kt6.png"/>
+                    <pic:cNvPicPr/>
+                  </pic:nvPicPr>
+                  <pic:blipFill>
+                    <a:blip r:embed="rId20">
+                      <a:extLst>
+                        <a:ext uri="{28A0092B-C50C-407E-A947-70E740481C1C}">
+                          <a14:useLocalDpi xmlns:a14="http://schemas.microsoft.com/office/drawing/2010/main" val="0"/>
+                        </a:ext>
+                      </a:extLst>
+                    </a:blip>
+                    <a:stretch>
+                      <a:fillRect/>
+                    </a:stretch>
+                  </pic:blipFill>
+                  <pic:spPr>
+                    <a:xfrm>
+                      <a:off x="0" y="0"/>
+                      <a:ext cx="5477639" cy="2819794"/>
+                    </a:xfrm>
+                    <a:prstGeom prst="rect">
+                      <a:avLst/>
+                    </a:prstGeom>
+                  </pic:spPr>
+                </pic:pic>
+              </a:graphicData>
+            </a:graphic>
+          </wp:inline>
+        </w:drawing>
+      </w:r>
+    </w:p>
+    <w:p>
+      <w:pPr>
+        <w:ind w:left="360"/>
+      </w:pPr>
+      <w:r>
         <w:t>Bước 3: Chọn “Đăng nhập” để hoàn tất đăng nhập.</w:t>
       </w:r>
     </w:p>
@@ -1092,6 +1510,62 @@
         <w:ind w:left="360"/>
       </w:pPr>
       <w:r>
+        <w:rPr>
+          <w:noProof/>
+        </w:rPr>
+        <w:drawing>
+          <wp:inline distT="0" distB="0" distL="0" distR="0">
+            <wp:extent cx="5943600" cy="865505"/>
+            <wp:effectExtent l="0" t="0" r="0" b="0"/>
+            <wp:docPr id="20" name="Picture 20"/>
+            <wp:cNvGraphicFramePr>
+              <a:graphicFrameLocks xmlns:a="http://schemas.openxmlformats.org/drawingml/2006/main" noChangeAspect="1"/>
+            </wp:cNvGraphicFramePr>
+            <a:graphic xmlns:a="http://schemas.openxmlformats.org/drawingml/2006/main">
+              <a:graphicData uri="http://schemas.openxmlformats.org/drawingml/2006/picture">
+                <pic:pic xmlns:pic="http://schemas.openxmlformats.org/drawingml/2006/picture">
+                  <pic:nvPicPr>
+                    <pic:cNvPr id="20" name="kt1.png"/>
+                    <pic:cNvPicPr/>
+                  </pic:nvPicPr>
+                  <pic:blipFill>
+                    <a:blip r:embed="rId11">
+                      <a:extLst>
+                        <a:ext uri="{28A0092B-C50C-407E-A947-70E740481C1C}">
+                          <a14:useLocalDpi xmlns:a14="http://schemas.microsoft.com/office/drawing/2010/main" val="0"/>
+                        </a:ext>
+                      </a:extLst>
+                    </a:blip>
+                    <a:stretch>
+                      <a:fillRect/>
+                    </a:stretch>
+                  </pic:blipFill>
+                  <pic:spPr>
+                    <a:xfrm>
+                      <a:off x="0" y="0"/>
+                      <a:ext cx="5943600" cy="865505"/>
+                    </a:xfrm>
+                    <a:prstGeom prst="rect">
+                      <a:avLst/>
+                    </a:prstGeom>
+                  </pic:spPr>
+                </pic:pic>
+              </a:graphicData>
+            </a:graphic>
+          </wp:inline>
+        </w:drawing>
+      </w:r>
+    </w:p>
+    <w:p>
+      <w:pPr>
+        <w:ind w:left="360"/>
+      </w:pPr>
+    </w:p>
+    <w:p>
+      <w:pPr>
+        <w:ind w:left="360"/>
+      </w:pPr>
+      <w:r>
         <w:t>Bước 3: Khách hàng chọn “Sửa thông tin”</w:t>
       </w:r>
       <w:r>
@@ -1103,7 +1577,149 @@
         <w:ind w:left="360"/>
       </w:pPr>
       <w:r>
+        <w:rPr>
+          <w:noProof/>
+        </w:rPr>
+        <w:drawing>
+          <wp:inline distT="0" distB="0" distL="0" distR="0">
+            <wp:extent cx="5915851" cy="4105848"/>
+            <wp:effectExtent l="0" t="0" r="8890" b="9525"/>
+            <wp:docPr id="21" name="Picture 21"/>
+            <wp:cNvGraphicFramePr>
+              <a:graphicFrameLocks xmlns:a="http://schemas.openxmlformats.org/drawingml/2006/main" noChangeAspect="1"/>
+            </wp:cNvGraphicFramePr>
+            <a:graphic xmlns:a="http://schemas.openxmlformats.org/drawingml/2006/main">
+              <a:graphicData uri="http://schemas.openxmlformats.org/drawingml/2006/picture">
+                <pic:pic xmlns:pic="http://schemas.openxmlformats.org/drawingml/2006/picture">
+                  <pic:nvPicPr>
+                    <pic:cNvPr id="21" name="kt7.png"/>
+                    <pic:cNvPicPr/>
+                  </pic:nvPicPr>
+                  <pic:blipFill>
+                    <a:blip r:embed="rId21">
+                      <a:extLst>
+                        <a:ext uri="{28A0092B-C50C-407E-A947-70E740481C1C}">
+                          <a14:useLocalDpi xmlns:a14="http://schemas.microsoft.com/office/drawing/2010/main" val="0"/>
+                        </a:ext>
+                      </a:extLst>
+                    </a:blip>
+                    <a:stretch>
+                      <a:fillRect/>
+                    </a:stretch>
+                  </pic:blipFill>
+                  <pic:spPr>
+                    <a:xfrm>
+                      <a:off x="0" y="0"/>
+                      <a:ext cx="5915851" cy="4105848"/>
+                    </a:xfrm>
+                    <a:prstGeom prst="rect">
+                      <a:avLst/>
+                    </a:prstGeom>
+                  </pic:spPr>
+                </pic:pic>
+              </a:graphicData>
+            </a:graphic>
+          </wp:inline>
+        </w:drawing>
+      </w:r>
+    </w:p>
+    <w:p>
+      <w:pPr>
+        <w:ind w:left="360"/>
+      </w:pPr>
+    </w:p>
+    <w:p>
+      <w:pPr>
+        <w:ind w:left="360"/>
+      </w:pPr>
+    </w:p>
+    <w:p>
+      <w:pPr>
+        <w:ind w:left="360"/>
+      </w:pPr>
+    </w:p>
+    <w:p>
+      <w:pPr>
+        <w:ind w:left="360"/>
+      </w:pPr>
+    </w:p>
+    <w:p>
+      <w:pPr>
+        <w:ind w:left="360"/>
+      </w:pPr>
+    </w:p>
+    <w:p>
+      <w:pPr>
+        <w:ind w:left="360"/>
+      </w:pPr>
+    </w:p>
+    <w:p>
+      <w:pPr>
+        <w:ind w:left="360"/>
+      </w:pPr>
+    </w:p>
+    <w:p>
+      <w:pPr>
+        <w:ind w:left="360"/>
+      </w:pPr>
+    </w:p>
+    <w:p>
+      <w:pPr>
+        <w:ind w:left="360"/>
+      </w:pPr>
+      <w:r>
         <w:t>Bước 4: Khách hàng nhập thông tin cần sửa.</w:t>
+      </w:r>
+    </w:p>
+    <w:p>
+      <w:pPr>
+        <w:ind w:left="360"/>
+      </w:pPr>
+      <w:r>
+        <w:rPr>
+          <w:noProof/>
+        </w:rPr>
+        <w:drawing>
+          <wp:inline distT="0" distB="0" distL="0" distR="0">
+            <wp:extent cx="5849166" cy="4010585"/>
+            <wp:effectExtent l="0" t="0" r="0" b="9525"/>
+            <wp:docPr id="22" name="Picture 22"/>
+            <wp:cNvGraphicFramePr>
+              <a:graphicFrameLocks xmlns:a="http://schemas.openxmlformats.org/drawingml/2006/main" noChangeAspect="1"/>
+            </wp:cNvGraphicFramePr>
+            <a:graphic xmlns:a="http://schemas.openxmlformats.org/drawingml/2006/main">
+              <a:graphicData uri="http://schemas.openxmlformats.org/drawingml/2006/picture">
+                <pic:pic xmlns:pic="http://schemas.openxmlformats.org/drawingml/2006/picture">
+                  <pic:nvPicPr>
+                    <pic:cNvPr id="22" name="kt8.png"/>
+                    <pic:cNvPicPr/>
+                  </pic:nvPicPr>
+                  <pic:blipFill>
+                    <a:blip r:embed="rId22">
+                      <a:extLst>
+                        <a:ext uri="{28A0092B-C50C-407E-A947-70E740481C1C}">
+                          <a14:useLocalDpi xmlns:a14="http://schemas.microsoft.com/office/drawing/2010/main" val="0"/>
+                        </a:ext>
+                      </a:extLst>
+                    </a:blip>
+                    <a:stretch>
+                      <a:fillRect/>
+                    </a:stretch>
+                  </pic:blipFill>
+                  <pic:spPr>
+                    <a:xfrm>
+                      <a:off x="0" y="0"/>
+                      <a:ext cx="5849166" cy="4010585"/>
+                    </a:xfrm>
+                    <a:prstGeom prst="rect">
+                      <a:avLst/>
+                    </a:prstGeom>
+                  </pic:spPr>
+                </pic:pic>
+              </a:graphicData>
+            </a:graphic>
+          </wp:inline>
+        </w:drawing>
       </w:r>
     </w:p>
     <w:p>
@@ -1139,10 +1755,7 @@
         <w:ind w:firstLine="360"/>
       </w:pPr>
       <w:r>
-        <w:t>Bước 2: Trên thanh “Menu” chọn “Kiểm tra thông tin” để</w:t>
-      </w:r>
-      <w:r>
-        <w:t xml:space="preserve"> đổi mật khẩu.</w:t>
+        <w:t>Bước 2: Trên thanh “Menu” chọn “Kiểm tra thông tin” để đổi mật khẩu.</w:t>
       </w:r>
     </w:p>
     <w:p>
@@ -1150,6 +1763,57 @@
         <w:ind w:firstLine="360"/>
       </w:pPr>
       <w:r>
+        <w:rPr>
+          <w:noProof/>
+        </w:rPr>
+        <w:drawing>
+          <wp:inline distT="0" distB="0" distL="0" distR="0">
+            <wp:extent cx="5943600" cy="865505"/>
+            <wp:effectExtent l="0" t="0" r="0" b="0"/>
+            <wp:docPr id="23" name="Picture 23"/>
+            <wp:cNvGraphicFramePr>
+              <a:graphicFrameLocks xmlns:a="http://schemas.openxmlformats.org/drawingml/2006/main" noChangeAspect="1"/>
+            </wp:cNvGraphicFramePr>
+            <a:graphic xmlns:a="http://schemas.openxmlformats.org/drawingml/2006/main">
+              <a:graphicData uri="http://schemas.openxmlformats.org/drawingml/2006/picture">
+                <pic:pic xmlns:pic="http://schemas.openxmlformats.org/drawingml/2006/picture">
+                  <pic:nvPicPr>
+                    <pic:cNvPr id="23" name="kt1.png"/>
+                    <pic:cNvPicPr/>
+                  </pic:nvPicPr>
+                  <pic:blipFill>
+                    <a:blip r:embed="rId11">
+                      <a:extLst>
+                        <a:ext uri="{28A0092B-C50C-407E-A947-70E740481C1C}">
+                          <a14:useLocalDpi xmlns:a14="http://schemas.microsoft.com/office/drawing/2010/main" val="0"/>
+                        </a:ext>
+                      </a:extLst>
+                    </a:blip>
+                    <a:stretch>
+                      <a:fillRect/>
+                    </a:stretch>
+                  </pic:blipFill>
+                  <pic:spPr>
+                    <a:xfrm>
+                      <a:off x="0" y="0"/>
+                      <a:ext cx="5943600" cy="865505"/>
+                    </a:xfrm>
+                    <a:prstGeom prst="rect">
+                      <a:avLst/>
+                    </a:prstGeom>
+                  </pic:spPr>
+                </pic:pic>
+              </a:graphicData>
+            </a:graphic>
+          </wp:inline>
+        </w:drawing>
+      </w:r>
+    </w:p>
+    <w:p>
+      <w:pPr>
+        <w:ind w:firstLine="360"/>
+      </w:pPr>
+      <w:r>
         <w:t>Bước 3: Chọn “Đổi mật khẩu” trong trang “Thông tin cá nhân”.</w:t>
       </w:r>
     </w:p>
@@ -1158,6 +1822,57 @@
         <w:ind w:firstLine="360"/>
       </w:pPr>
       <w:r>
+        <w:rPr>
+          <w:noProof/>
+        </w:rPr>
+        <w:drawing>
+          <wp:inline distT="0" distB="0" distL="0" distR="0">
+            <wp:extent cx="5915851" cy="4105848"/>
+            <wp:effectExtent l="0" t="0" r="8890" b="9525"/>
+            <wp:docPr id="24" name="Picture 24"/>
+            <wp:cNvGraphicFramePr>
+              <a:graphicFrameLocks xmlns:a="http://schemas.openxmlformats.org/drawingml/2006/main" noChangeAspect="1"/>
+            </wp:cNvGraphicFramePr>
+            <a:graphic xmlns:a="http://schemas.openxmlformats.org/drawingml/2006/main">
+              <a:graphicData uri="http://schemas.openxmlformats.org/drawingml/2006/picture">
+                <pic:pic xmlns:pic="http://schemas.openxmlformats.org/drawingml/2006/picture">
+                  <pic:nvPicPr>
+                    <pic:cNvPr id="24" name="kt7.png"/>
+                    <pic:cNvPicPr/>
+                  </pic:nvPicPr>
+                  <pic:blipFill>
+                    <a:blip r:embed="rId21">
+                      <a:extLst>
+                        <a:ext uri="{28A0092B-C50C-407E-A947-70E740481C1C}">
+                          <a14:useLocalDpi xmlns:a14="http://schemas.microsoft.com/office/drawing/2010/main" val="0"/>
+                        </a:ext>
+                      </a:extLst>
+                    </a:blip>
+                    <a:stretch>
+                      <a:fillRect/>
+                    </a:stretch>
+                  </pic:blipFill>
+                  <pic:spPr>
+                    <a:xfrm>
+                      <a:off x="0" y="0"/>
+                      <a:ext cx="5915851" cy="4105848"/>
+                    </a:xfrm>
+                    <a:prstGeom prst="rect">
+                      <a:avLst/>
+                    </a:prstGeom>
+                  </pic:spPr>
+                </pic:pic>
+              </a:graphicData>
+            </a:graphic>
+          </wp:inline>
+        </w:drawing>
+      </w:r>
+    </w:p>
+    <w:p>
+      <w:pPr>
+        <w:ind w:firstLine="360"/>
+      </w:pPr>
+      <w:r>
         <w:t>Bước 4: Trong trang “Đổi mật khẩu”, khách hàng nhập các thông tin:</w:t>
       </w:r>
     </w:p>
@@ -1183,6 +1898,57 @@
       </w:pPr>
       <w:r>
         <w:t>Nhập lại mật khẩu mới: nhập lại mật khẩu mới của khách hàng muốn đổi.</w:t>
+      </w:r>
+    </w:p>
+    <w:p>
+      <w:pPr>
+        <w:ind w:firstLine="360"/>
+      </w:pPr>
+      <w:r>
+        <w:rPr>
+          <w:noProof/>
+        </w:rPr>
+        <w:drawing>
+          <wp:inline distT="0" distB="0" distL="0" distR="0">
+            <wp:extent cx="4887007" cy="3658111"/>
+            <wp:effectExtent l="0" t="0" r="0" b="0"/>
+            <wp:docPr id="25" name="Picture 25"/>
+            <wp:cNvGraphicFramePr>
+              <a:graphicFrameLocks xmlns:a="http://schemas.openxmlformats.org/drawingml/2006/main" noChangeAspect="1"/>
+            </wp:cNvGraphicFramePr>
+            <a:graphic xmlns:a="http://schemas.openxmlformats.org/drawingml/2006/main">
+              <a:graphicData uri="http://schemas.openxmlformats.org/drawingml/2006/picture">
+                <pic:pic xmlns:pic="http://schemas.openxmlformats.org/drawingml/2006/picture">
+                  <pic:nvPicPr>
+                    <pic:cNvPr id="25" name="kt9.png"/>
+                    <pic:cNvPicPr/>
+                  </pic:nvPicPr>
+                  <pic:blipFill>
+                    <a:blip r:embed="rId23">
+                      <a:extLst>
+                        <a:ext uri="{28A0092B-C50C-407E-A947-70E740481C1C}">
+                          <a14:useLocalDpi xmlns:a14="http://schemas.microsoft.com/office/drawing/2010/main" val="0"/>
+                        </a:ext>
+                      </a:extLst>
+                    </a:blip>
+                    <a:stretch>
+                      <a:fillRect/>
+                    </a:stretch>
+                  </pic:blipFill>
+                  <pic:spPr>
+                    <a:xfrm>
+                      <a:off x="0" y="0"/>
+                      <a:ext cx="4887007" cy="3658111"/>
+                    </a:xfrm>
+                    <a:prstGeom prst="rect">
+                      <a:avLst/>
+                    </a:prstGeom>
+                  </pic:spPr>
+                </pic:pic>
+              </a:graphicData>
+            </a:graphic>
+          </wp:inline>
+        </w:drawing>
       </w:r>
     </w:p>
     <w:p>
@@ -1218,6 +1984,64 @@
         <w:ind w:left="360"/>
       </w:pPr>
       <w:r>
+        <w:rPr>
+          <w:noProof/>
+        </w:rPr>
+        <w:drawing>
+          <wp:inline distT="0" distB="0" distL="0" distR="0" wp14:anchorId="4F9FB67F" wp14:editId="3D2911CF">
+            <wp:extent cx="5939790" cy="683895"/>
+            <wp:effectExtent l="0" t="0" r="3810" b="1905"/>
+            <wp:docPr id="26" name="Picture 26"/>
+            <wp:cNvGraphicFramePr>
+              <a:graphicFrameLocks xmlns:a="http://schemas.openxmlformats.org/drawingml/2006/main" noChangeAspect="1"/>
+            </wp:cNvGraphicFramePr>
+            <a:graphic xmlns:a="http://schemas.openxmlformats.org/drawingml/2006/main">
+              <a:graphicData uri="http://schemas.openxmlformats.org/drawingml/2006/picture">
+                <pic:pic xmlns:pic="http://schemas.openxmlformats.org/drawingml/2006/picture">
+                  <pic:nvPicPr>
+                    <pic:cNvPr id="0" name="Picture 11"/>
+                    <pic:cNvPicPr>
+                      <a:picLocks noChangeAspect="1" noChangeArrowheads="1"/>
+                    </pic:cNvPicPr>
+                  </pic:nvPicPr>
+                  <pic:blipFill>
+                    <a:blip r:embed="rId19">
+                      <a:extLst>
+                        <a:ext uri="{28A0092B-C50C-407E-A947-70E740481C1C}">
+                          <a14:useLocalDpi xmlns:a14="http://schemas.microsoft.com/office/drawing/2010/main" val="0"/>
+                        </a:ext>
+                      </a:extLst>
+                    </a:blip>
+                    <a:srcRect/>
+                    <a:stretch>
+                      <a:fillRect/>
+                    </a:stretch>
+                  </pic:blipFill>
+                  <pic:spPr bwMode="auto">
+                    <a:xfrm>
+                      <a:off x="0" y="0"/>
+                      <a:ext cx="5939790" cy="683895"/>
+                    </a:xfrm>
+                    <a:prstGeom prst="rect">
+                      <a:avLst/>
+                    </a:prstGeom>
+                    <a:noFill/>
+                    <a:ln>
+                      <a:noFill/>
+                    </a:ln>
+                  </pic:spPr>
+                </pic:pic>
+              </a:graphicData>
+            </a:graphic>
+          </wp:inline>
+        </w:drawing>
+      </w:r>
+    </w:p>
+    <w:p>
+      <w:pPr>
+        <w:ind w:left="360"/>
+      </w:pPr>
+      <w:r>
         <w:t>Bước 2: Trong trang “Đăng nhập” khách hàng chọn “Quên mật khẩu”.</w:t>
       </w:r>
     </w:p>
@@ -1226,6 +2050,57 @@
         <w:ind w:left="360"/>
       </w:pPr>
       <w:r>
+        <w:rPr>
+          <w:noProof/>
+        </w:rPr>
+        <w:drawing>
+          <wp:inline distT="0" distB="0" distL="0" distR="0">
+            <wp:extent cx="5382376" cy="2734057"/>
+            <wp:effectExtent l="0" t="0" r="0" b="9525"/>
+            <wp:docPr id="27" name="Picture 27"/>
+            <wp:cNvGraphicFramePr>
+              <a:graphicFrameLocks xmlns:a="http://schemas.openxmlformats.org/drawingml/2006/main" noChangeAspect="1"/>
+            </wp:cNvGraphicFramePr>
+            <a:graphic xmlns:a="http://schemas.openxmlformats.org/drawingml/2006/main">
+              <a:graphicData uri="http://schemas.openxmlformats.org/drawingml/2006/picture">
+                <pic:pic xmlns:pic="http://schemas.openxmlformats.org/drawingml/2006/picture">
+                  <pic:nvPicPr>
+                    <pic:cNvPr id="27" name="kt10.png"/>
+                    <pic:cNvPicPr/>
+                  </pic:nvPicPr>
+                  <pic:blipFill>
+                    <a:blip r:embed="rId24">
+                      <a:extLst>
+                        <a:ext uri="{28A0092B-C50C-407E-A947-70E740481C1C}">
+                          <a14:useLocalDpi xmlns:a14="http://schemas.microsoft.com/office/drawing/2010/main" val="0"/>
+                        </a:ext>
+                      </a:extLst>
+                    </a:blip>
+                    <a:stretch>
+                      <a:fillRect/>
+                    </a:stretch>
+                  </pic:blipFill>
+                  <pic:spPr>
+                    <a:xfrm>
+                      <a:off x="0" y="0"/>
+                      <a:ext cx="5382376" cy="2734057"/>
+                    </a:xfrm>
+                    <a:prstGeom prst="rect">
+                      <a:avLst/>
+                    </a:prstGeom>
+                  </pic:spPr>
+                </pic:pic>
+              </a:graphicData>
+            </a:graphic>
+          </wp:inline>
+        </w:drawing>
+      </w:r>
+    </w:p>
+    <w:p>
+      <w:pPr>
+        <w:ind w:left="360"/>
+      </w:pPr>
+      <w:r>
         <w:t>Bước 3: Trong trang “Quên mật khẩu” khách hàng nhập các thông tin:</w:t>
       </w:r>
     </w:p>
@@ -1242,7 +2117,61 @@
         <w:ind w:left="360"/>
       </w:pPr>
       <w:r>
-        <w:t>Mã xác nhận: mã xác nhận captcha.</w:t>
+        <w:t>Nhập mã</w:t>
+      </w:r>
+      <w:r>
+        <w:t xml:space="preserve"> xác nhận: mã xác nhận captcha.</w:t>
+      </w:r>
+    </w:p>
+    <w:p>
+      <w:pPr>
+        <w:ind w:left="360"/>
+      </w:pPr>
+      <w:r>
+        <w:rPr>
+          <w:noProof/>
+        </w:rPr>
+        <w:drawing>
+          <wp:inline distT="0" distB="0" distL="0" distR="0">
+            <wp:extent cx="5943600" cy="2337435"/>
+            <wp:effectExtent l="0" t="0" r="0" b="5715"/>
+            <wp:docPr id="28" name="Picture 28"/>
+            <wp:cNvGraphicFramePr>
+              <a:graphicFrameLocks xmlns:a="http://schemas.openxmlformats.org/drawingml/2006/main" noChangeAspect="1"/>
+            </wp:cNvGraphicFramePr>
+            <a:graphic xmlns:a="http://schemas.openxmlformats.org/drawingml/2006/main">
+              <a:graphicData uri="http://schemas.openxmlformats.org/drawingml/2006/picture">
+                <pic:pic xmlns:pic="http://schemas.openxmlformats.org/drawingml/2006/picture">
+                  <pic:nvPicPr>
+                    <pic:cNvPr id="28" name="kt11.png"/>
+                    <pic:cNvPicPr/>
+                  </pic:nvPicPr>
+                  <pic:blipFill>
+                    <a:blip r:embed="rId25">
+                      <a:extLst>
+                        <a:ext uri="{28A0092B-C50C-407E-A947-70E740481C1C}">
+                          <a14:useLocalDpi xmlns:a14="http://schemas.microsoft.com/office/drawing/2010/main" val="0"/>
+                        </a:ext>
+                      </a:extLst>
+                    </a:blip>
+                    <a:stretch>
+                      <a:fillRect/>
+                    </a:stretch>
+                  </pic:blipFill>
+                  <pic:spPr>
+                    <a:xfrm>
+                      <a:off x="0" y="0"/>
+                      <a:ext cx="5943600" cy="2337435"/>
+                    </a:xfrm>
+                    <a:prstGeom prst="rect">
+                      <a:avLst/>
+                    </a:prstGeom>
+                  </pic:spPr>
+                </pic:pic>
+              </a:graphicData>
+            </a:graphic>
+          </wp:inline>
+        </w:drawing>
       </w:r>
     </w:p>
     <w:p>
@@ -1284,6 +2213,57 @@
         <w:ind w:left="360"/>
       </w:pPr>
       <w:r>
+        <w:rPr>
+          <w:noProof/>
+        </w:rPr>
+        <w:drawing>
+          <wp:inline distT="0" distB="0" distL="0" distR="0">
+            <wp:extent cx="5943600" cy="1847850"/>
+            <wp:effectExtent l="0" t="0" r="0" b="0"/>
+            <wp:docPr id="31" name="Picture 31"/>
+            <wp:cNvGraphicFramePr>
+              <a:graphicFrameLocks xmlns:a="http://schemas.openxmlformats.org/drawingml/2006/main" noChangeAspect="1"/>
+            </wp:cNvGraphicFramePr>
+            <a:graphic xmlns:a="http://schemas.openxmlformats.org/drawingml/2006/main">
+              <a:graphicData uri="http://schemas.openxmlformats.org/drawingml/2006/picture">
+                <pic:pic xmlns:pic="http://schemas.openxmlformats.org/drawingml/2006/picture">
+                  <pic:nvPicPr>
+                    <pic:cNvPr id="31" name="kt12.png"/>
+                    <pic:cNvPicPr/>
+                  </pic:nvPicPr>
+                  <pic:blipFill>
+                    <a:blip r:embed="rId26">
+                      <a:extLst>
+                        <a:ext uri="{28A0092B-C50C-407E-A947-70E740481C1C}">
+                          <a14:useLocalDpi xmlns:a14="http://schemas.microsoft.com/office/drawing/2010/main" val="0"/>
+                        </a:ext>
+                      </a:extLst>
+                    </a:blip>
+                    <a:stretch>
+                      <a:fillRect/>
+                    </a:stretch>
+                  </pic:blipFill>
+                  <pic:spPr>
+                    <a:xfrm>
+                      <a:off x="0" y="0"/>
+                      <a:ext cx="5943600" cy="1847850"/>
+                    </a:xfrm>
+                    <a:prstGeom prst="rect">
+                      <a:avLst/>
+                    </a:prstGeom>
+                  </pic:spPr>
+                </pic:pic>
+              </a:graphicData>
+            </a:graphic>
+          </wp:inline>
+        </w:drawing>
+      </w:r>
+    </w:p>
+    <w:p>
+      <w:pPr>
+        <w:ind w:left="360"/>
+      </w:pPr>
+      <w:r>
         <w:t>Bước 2: Trong trang kiểm tra vé, khách hàng nhập mã vé mà khách hàng muốn kiểm tra thông tin.</w:t>
       </w:r>
     </w:p>
@@ -1297,7 +2277,203 @@
     </w:p>
     <w:p>
       <w:pPr>
-        <w:ind w:left="360"/>
+        <w:pStyle w:val="ListParagraph"/>
+        <w:numPr>
+          <w:ilvl w:val="0"/>
+          <w:numId w:val="1"/>
+        </w:numPr>
+      </w:pPr>
+      <w:r>
+        <w:t>Liên hệ</w:t>
+      </w:r>
+    </w:p>
+    <w:p>
+      <w:pPr>
+        <w:ind w:left="360"/>
+      </w:pPr>
+      <w:r>
+        <w:t>Bước 1: Trên thanh “Menu” chọn “Liên hệ”.</w:t>
+      </w:r>
+    </w:p>
+    <w:p>
+      <w:pPr>
+        <w:ind w:left="360"/>
+      </w:pPr>
+      <w:r>
+        <w:rPr>
+          <w:noProof/>
+        </w:rPr>
+        <w:drawing>
+          <wp:inline distT="0" distB="0" distL="0" distR="0">
+            <wp:extent cx="5943600" cy="925830"/>
+            <wp:effectExtent l="0" t="0" r="0" b="7620"/>
+            <wp:docPr id="33" name="Picture 33"/>
+            <wp:cNvGraphicFramePr>
+              <a:graphicFrameLocks xmlns:a="http://schemas.openxmlformats.org/drawingml/2006/main" noChangeAspect="1"/>
+            </wp:cNvGraphicFramePr>
+            <a:graphic xmlns:a="http://schemas.openxmlformats.org/drawingml/2006/main">
+              <a:graphicData uri="http://schemas.openxmlformats.org/drawingml/2006/picture">
+                <pic:pic xmlns:pic="http://schemas.openxmlformats.org/drawingml/2006/picture">
+                  <pic:nvPicPr>
+                    <pic:cNvPr id="33" name="kt13.png"/>
+                    <pic:cNvPicPr/>
+                  </pic:nvPicPr>
+                  <pic:blipFill>
+                    <a:blip r:embed="rId27">
+                      <a:extLst>
+                        <a:ext uri="{28A0092B-C50C-407E-A947-70E740481C1C}">
+                          <a14:useLocalDpi xmlns:a14="http://schemas.microsoft.com/office/drawing/2010/main" val="0"/>
+                        </a:ext>
+                      </a:extLst>
+                    </a:blip>
+                    <a:stretch>
+                      <a:fillRect/>
+                    </a:stretch>
+                  </pic:blipFill>
+                  <pic:spPr>
+                    <a:xfrm>
+                      <a:off x="0" y="0"/>
+                      <a:ext cx="5943600" cy="925830"/>
+                    </a:xfrm>
+                    <a:prstGeom prst="rect">
+                      <a:avLst/>
+                    </a:prstGeom>
+                  </pic:spPr>
+                </pic:pic>
+              </a:graphicData>
+            </a:graphic>
+          </wp:inline>
+        </w:drawing>
+      </w:r>
+    </w:p>
+    <w:p>
+      <w:pPr>
+        <w:ind w:left="360"/>
+      </w:pPr>
+      <w:r>
+        <w:t>Bước 2: Trong trang “Liên hệ” khách hàng nhập các thông tin:</w:t>
+      </w:r>
+    </w:p>
+    <w:p>
+      <w:pPr>
+        <w:ind w:left="360"/>
+      </w:pPr>
+      <w:r>
+        <w:t>Tên bạn: tên của khách hàng muốn liên hệ.</w:t>
+      </w:r>
+    </w:p>
+    <w:p>
+      <w:pPr>
+        <w:ind w:left="360"/>
+      </w:pPr>
+      <w:r>
+        <w:t>Địa chỉ email:  địa chỉ email dùng dể lên liên lạc với khách hàng.</w:t>
+      </w:r>
+      <w:bookmarkStart w:id="0" w:name="_GoBack"/>
+      <w:bookmarkEnd w:id="0"/>
+    </w:p>
+    <w:p>
+      <w:pPr>
+        <w:ind w:left="360"/>
+      </w:pPr>
+      <w:r>
+        <w:t xml:space="preserve">Tiêu đề:  </w:t>
+      </w:r>
+      <w:r>
+        <w:t xml:space="preserve">tên </w:t>
+      </w:r>
+      <w:r>
+        <w:t>yêu cầu.</w:t>
+      </w:r>
+    </w:p>
+    <w:p>
+      <w:pPr>
+        <w:ind w:left="360"/>
+      </w:pPr>
+      <w:r>
+        <w:t>Nội dung: những yêu cầu, thắc mắc của khách hàng.</w:t>
+      </w:r>
+    </w:p>
+    <w:p>
+      <w:pPr>
+        <w:ind w:left="360"/>
+      </w:pPr>
+      <w:r>
+        <w:rPr>
+          <w:noProof/>
+        </w:rPr>
+        <w:drawing>
+          <wp:inline distT="0" distB="0" distL="0" distR="0">
+            <wp:extent cx="5668166" cy="4001058"/>
+            <wp:effectExtent l="0" t="0" r="8890" b="0"/>
+            <wp:docPr id="32" name="Picture 32"/>
+            <wp:cNvGraphicFramePr>
+              <a:graphicFrameLocks xmlns:a="http://schemas.openxmlformats.org/drawingml/2006/main" noChangeAspect="1"/>
+            </wp:cNvGraphicFramePr>
+            <a:graphic xmlns:a="http://schemas.openxmlformats.org/drawingml/2006/main">
+              <a:graphicData uri="http://schemas.openxmlformats.org/drawingml/2006/picture">
+                <pic:pic xmlns:pic="http://schemas.openxmlformats.org/drawingml/2006/picture">
+                  <pic:nvPicPr>
+                    <pic:cNvPr id="32" name="kt14.png"/>
+                    <pic:cNvPicPr/>
+                  </pic:nvPicPr>
+                  <pic:blipFill>
+                    <a:blip r:embed="rId28">
+                      <a:extLst>
+                        <a:ext uri="{28A0092B-C50C-407E-A947-70E740481C1C}">
+                          <a14:useLocalDpi xmlns:a14="http://schemas.microsoft.com/office/drawing/2010/main" val="0"/>
+                        </a:ext>
+                      </a:extLst>
+                    </a:blip>
+                    <a:stretch>
+                      <a:fillRect/>
+                    </a:stretch>
+                  </pic:blipFill>
+                  <pic:spPr>
+                    <a:xfrm>
+                      <a:off x="0" y="0"/>
+                      <a:ext cx="5668166" cy="4001058"/>
+                    </a:xfrm>
+                    <a:prstGeom prst="rect">
+                      <a:avLst/>
+                    </a:prstGeom>
+                  </pic:spPr>
+                </pic:pic>
+              </a:graphicData>
+            </a:graphic>
+          </wp:inline>
+        </w:drawing>
+      </w:r>
+    </w:p>
+    <w:p>
+      <w:pPr>
+        <w:ind w:left="360"/>
+      </w:pPr>
+    </w:p>
+    <w:p>
+      <w:pPr>
+        <w:pStyle w:val="ListParagraph"/>
+      </w:pPr>
+    </w:p>
+    <w:p>
+      <w:pPr>
+        <w:ind w:left="360"/>
+      </w:pPr>
+      <w:r>
+        <w:t>Bước 4: Bấm “Gởi” để hể thống gửi email trả lời những thông tin thắc mắc của khách hàng về địa chỉ email mà khách hàng đã nhập ở website .</w:t>
+      </w:r>
+    </w:p>
+    <w:p>
+      <w:pPr>
+        <w:ind w:left="360"/>
+      </w:pPr>
+      <w:r>
+        <w:t>Nếu khách hàng muốn gởi một bản copy nội dung thắc mắc của mình về địa chỉ email thì check vào ô “ Gởi một bản copy thông điệp này đến hộp email của bạn”.</w:t>
+      </w:r>
+    </w:p>
+    <w:p>
+      <w:pPr>
+        <w:pStyle w:val="ListParagraph"/>
       </w:pPr>
     </w:p>
     <w:sectPr>

</xml_diff>